<commit_message>
implemented first iteration of level 2
</commit_message>
<xml_diff>
--- a/IST Assessment 3.docx
+++ b/IST Assessment 3.docx
@@ -15,10 +15,10 @@
         <w:t xml:space="preserve">My application will be a game in which </w:t>
       </w:r>
       <w:r>
-        <w:t>the player is</w:t>
-      </w:r>
-      <w:r>
-        <w:t xml:space="preserve"> a special forces operator.</w:t>
+        <w:t xml:space="preserve">the player </w:t>
+      </w:r>
+      <w:r>
+        <w:t xml:space="preserve">is the leader of a special forces squad. </w:t>
       </w:r>
       <w:r>
         <w:t xml:space="preserve">They must clear out </w:t>
@@ -33,13 +33,16 @@
         <w:t xml:space="preserve">. </w:t>
       </w:r>
       <w:r>
-        <w:t xml:space="preserve">Maps could range from compounds, </w:t>
-      </w:r>
-      <w:r>
-        <w:t>to houses, to buildings</w:t>
-      </w:r>
-      <w:r>
-        <w:t>.</w:t>
+        <w:t>Maps could range from compounds, to houses</w:t>
+      </w:r>
+      <w:r>
+        <w:t>,</w:t>
+      </w:r>
+      <w:r>
+        <w:t xml:space="preserve"> </w:t>
+      </w:r>
+      <w:r>
+        <w:t>to forests.</w:t>
       </w:r>
       <w:r>
         <w:t xml:space="preserve"> There</w:t>
@@ -57,10 +60,14 @@
         <w:t xml:space="preserve">and snipers whereas </w:t>
       </w:r>
       <w:r>
-        <w:t>OPFOR could have access to rifleman</w:t>
-      </w:r>
-      <w:bookmarkStart w:id="0" w:name="_GoBack"/>
-      <w:bookmarkEnd w:id="0"/>
+        <w:t xml:space="preserve">OPFOR could have access to rifleman and </w:t>
+      </w:r>
+      <w:r>
+        <w:t xml:space="preserve">armoured </w:t>
+      </w:r>
+      <w:r>
+        <w:t>gunners</w:t>
+      </w:r>
       <w:r>
         <w:t>.</w:t>
       </w:r>
@@ -346,7 +353,1432 @@
     <w:p/>
     <w:p/>
     <w:p/>
-    <w:p/>
+    <w:p>
+      <w:pPr>
+        <w:rPr>
+          <w:lang w:val="en-US"/>
+        </w:rPr>
+      </w:pPr>
+      <w:r>
+        <w:rPr>
+          <w:noProof/>
+        </w:rPr>
+        <w:lastRenderedPageBreak/>
+        <w:drawing>
+          <wp:inline distT="0" distB="0" distL="0" distR="0" wp14:anchorId="2F187400" wp14:editId="248935DA">
+            <wp:extent cx="5731510" cy="2908300"/>
+            <wp:effectExtent l="0" t="0" r="2540" b="6350"/>
+            <wp:docPr id="1" name="Picture 1"/>
+            <wp:cNvGraphicFramePr>
+              <a:graphicFrameLocks xmlns:a="http://schemas.openxmlformats.org/drawingml/2006/main" noChangeAspect="1"/>
+            </wp:cNvGraphicFramePr>
+            <a:graphic xmlns:a="http://schemas.openxmlformats.org/drawingml/2006/main">
+              <a:graphicData uri="http://schemas.openxmlformats.org/drawingml/2006/picture">
+                <pic:pic xmlns:pic="http://schemas.openxmlformats.org/drawingml/2006/picture">
+                  <pic:nvPicPr>
+                    <pic:cNvPr id="1" name=""/>
+                    <pic:cNvPicPr/>
+                  </pic:nvPicPr>
+                  <pic:blipFill>
+                    <a:blip r:embed="rId6"/>
+                    <a:stretch>
+                      <a:fillRect/>
+                    </a:stretch>
+                  </pic:blipFill>
+                  <pic:spPr>
+                    <a:xfrm>
+                      <a:off x="0" y="0"/>
+                      <a:ext cx="5731510" cy="2908300"/>
+                    </a:xfrm>
+                    <a:prstGeom prst="rect">
+                      <a:avLst/>
+                    </a:prstGeom>
+                  </pic:spPr>
+                </pic:pic>
+              </a:graphicData>
+            </a:graphic>
+          </wp:inline>
+        </w:drawing>
+      </w:r>
+      <w:r>
+        <w:rPr>
+          <w:noProof/>
+        </w:rPr>
+        <w:drawing>
+          <wp:inline distT="0" distB="0" distL="0" distR="0" wp14:anchorId="69869972" wp14:editId="4917952F">
+            <wp:extent cx="5731510" cy="2115820"/>
+            <wp:effectExtent l="0" t="0" r="2540" b="0"/>
+            <wp:docPr id="2" name="Picture 2"/>
+            <wp:cNvGraphicFramePr>
+              <a:graphicFrameLocks xmlns:a="http://schemas.openxmlformats.org/drawingml/2006/main" noChangeAspect="1"/>
+            </wp:cNvGraphicFramePr>
+            <a:graphic xmlns:a="http://schemas.openxmlformats.org/drawingml/2006/main">
+              <a:graphicData uri="http://schemas.openxmlformats.org/drawingml/2006/picture">
+                <pic:pic xmlns:pic="http://schemas.openxmlformats.org/drawingml/2006/picture">
+                  <pic:nvPicPr>
+                    <pic:cNvPr id="1" name=""/>
+                    <pic:cNvPicPr/>
+                  </pic:nvPicPr>
+                  <pic:blipFill>
+                    <a:blip r:embed="rId7"/>
+                    <a:stretch>
+                      <a:fillRect/>
+                    </a:stretch>
+                  </pic:blipFill>
+                  <pic:spPr>
+                    <a:xfrm>
+                      <a:off x="0" y="0"/>
+                      <a:ext cx="5731510" cy="2115820"/>
+                    </a:xfrm>
+                    <a:prstGeom prst="rect">
+                      <a:avLst/>
+                    </a:prstGeom>
+                  </pic:spPr>
+                </pic:pic>
+              </a:graphicData>
+            </a:graphic>
+          </wp:inline>
+        </w:drawing>
+      </w:r>
+    </w:p>
+    <w:p>
+      <w:pPr>
+        <w:rPr>
+          <w:lang w:val="en-US"/>
+        </w:rPr>
+      </w:pPr>
+      <w:r>
+        <w:rPr>
+          <w:noProof/>
+          <w:lang w:val="en-US"/>
+        </w:rPr>
+        <w:drawing>
+          <wp:inline distT="0" distB="0" distL="0" distR="0" wp14:anchorId="3DF5B625" wp14:editId="672415BD">
+            <wp:extent cx="5731510" cy="2401570"/>
+            <wp:effectExtent l="0" t="0" r="2540" b="0"/>
+            <wp:docPr id="3" name="Picture 3"/>
+            <wp:cNvGraphicFramePr>
+              <a:graphicFrameLocks xmlns:a="http://schemas.openxmlformats.org/drawingml/2006/main" noChangeAspect="1"/>
+            </wp:cNvGraphicFramePr>
+            <a:graphic xmlns:a="http://schemas.openxmlformats.org/drawingml/2006/main">
+              <a:graphicData uri="http://schemas.openxmlformats.org/drawingml/2006/picture">
+                <pic:pic xmlns:pic="http://schemas.openxmlformats.org/drawingml/2006/picture">
+                  <pic:nvPicPr>
+                    <pic:cNvPr id="1" name=""/>
+                    <pic:cNvPicPr/>
+                  </pic:nvPicPr>
+                  <pic:blipFill>
+                    <a:blip r:embed="rId8"/>
+                    <a:stretch>
+                      <a:fillRect/>
+                    </a:stretch>
+                  </pic:blipFill>
+                  <pic:spPr>
+                    <a:xfrm>
+                      <a:off x="0" y="0"/>
+                      <a:ext cx="5731510" cy="2401570"/>
+                    </a:xfrm>
+                    <a:prstGeom prst="rect">
+                      <a:avLst/>
+                    </a:prstGeom>
+                  </pic:spPr>
+                </pic:pic>
+              </a:graphicData>
+            </a:graphic>
+          </wp:inline>
+        </w:drawing>
+      </w:r>
+    </w:p>
+    <w:p>
+      <w:pPr>
+        <w:rPr>
+          <w:lang w:val="en-US"/>
+        </w:rPr>
+      </w:pPr>
+    </w:p>
+    <w:p>
+      <w:pPr>
+        <w:rPr>
+          <w:lang w:val="en-US"/>
+        </w:rPr>
+      </w:pPr>
+      <w:r>
+        <w:rPr>
+          <w:noProof/>
+          <w:lang w:val="en-US"/>
+        </w:rPr>
+        <w:lastRenderedPageBreak/>
+        <w:drawing>
+          <wp:inline distT="0" distB="0" distL="0" distR="0" wp14:anchorId="7A4B44BC" wp14:editId="3611FAC0">
+            <wp:extent cx="5731510" cy="3782695"/>
+            <wp:effectExtent l="0" t="0" r="2540" b="8255"/>
+            <wp:docPr id="4" name="Picture 4"/>
+            <wp:cNvGraphicFramePr>
+              <a:graphicFrameLocks xmlns:a="http://schemas.openxmlformats.org/drawingml/2006/main" noChangeAspect="1"/>
+            </wp:cNvGraphicFramePr>
+            <a:graphic xmlns:a="http://schemas.openxmlformats.org/drawingml/2006/main">
+              <a:graphicData uri="http://schemas.openxmlformats.org/drawingml/2006/picture">
+                <pic:pic xmlns:pic="http://schemas.openxmlformats.org/drawingml/2006/picture">
+                  <pic:nvPicPr>
+                    <pic:cNvPr id="1" name=""/>
+                    <pic:cNvPicPr/>
+                  </pic:nvPicPr>
+                  <pic:blipFill>
+                    <a:blip r:embed="rId9"/>
+                    <a:stretch>
+                      <a:fillRect/>
+                    </a:stretch>
+                  </pic:blipFill>
+                  <pic:spPr>
+                    <a:xfrm>
+                      <a:off x="0" y="0"/>
+                      <a:ext cx="5731510" cy="3782695"/>
+                    </a:xfrm>
+                    <a:prstGeom prst="rect">
+                      <a:avLst/>
+                    </a:prstGeom>
+                  </pic:spPr>
+                </pic:pic>
+              </a:graphicData>
+            </a:graphic>
+          </wp:inline>
+        </w:drawing>
+      </w:r>
+    </w:p>
+    <w:p>
+      <w:pPr>
+        <w:rPr>
+          <w:lang w:val="en-US"/>
+        </w:rPr>
+      </w:pPr>
+    </w:p>
+    <w:p>
+      <w:pPr>
+        <w:rPr>
+          <w:lang w:val="en-US"/>
+        </w:rPr>
+      </w:pPr>
+      <w:r>
+        <w:rPr>
+          <w:lang w:val="en-US"/>
+        </w:rPr>
+        <w:t xml:space="preserve">4) </w:t>
+      </w:r>
+      <w:r>
+        <w:rPr>
+          <w:lang w:val="en-US"/>
+        </w:rPr>
+        <w:t>Evaluation of Social and Ethical Issues</w:t>
+      </w:r>
+      <w:r>
+        <w:rPr>
+          <w:lang w:val="en-US"/>
+        </w:rPr>
+        <w:t>:</w:t>
+      </w:r>
+      <w:r>
+        <w:rPr>
+          <w:lang w:val="en-US"/>
+        </w:rPr>
+        <w:t xml:space="preserve"> </w:t>
+      </w:r>
+      <w:r>
+        <w:rPr>
+          <w:lang w:val="en-US"/>
+        </w:rPr>
+        <w:t>Ergonomic principles and industry standards.</w:t>
+      </w:r>
+    </w:p>
+    <w:p>
+      <w:pPr>
+        <w:rPr>
+          <w:lang w:val="en-US"/>
+        </w:rPr>
+      </w:pPr>
+      <w:r>
+        <w:rPr>
+          <w:lang w:val="en-US"/>
+        </w:rPr>
+        <w:t>An accessible and ergonomic game</w:t>
+      </w:r>
+      <w:r>
+        <w:rPr>
+          <w:lang w:val="en-US"/>
+        </w:rPr>
+        <w:t xml:space="preserve"> should be</w:t>
+      </w:r>
+      <w:r>
+        <w:rPr>
+          <w:lang w:val="en-US"/>
+        </w:rPr>
+        <w:t xml:space="preserve"> easy to use and play, while delivering challenge</w:t>
+      </w:r>
+      <w:r>
+        <w:rPr>
+          <w:lang w:val="en-US"/>
+        </w:rPr>
+        <w:t xml:space="preserve"> and </w:t>
+      </w:r>
+      <w:r>
+        <w:rPr>
+          <w:lang w:val="en-US"/>
+        </w:rPr>
+        <w:t>reward.</w:t>
+      </w:r>
+      <w:r>
+        <w:rPr>
+          <w:lang w:val="en-US"/>
+        </w:rPr>
+        <w:t xml:space="preserve"> </w:t>
+      </w:r>
+      <w:r>
+        <w:rPr>
+          <w:lang w:val="en-US"/>
+        </w:rPr>
+        <w:t>T</w:t>
+      </w:r>
+      <w:r>
+        <w:rPr>
+          <w:lang w:val="en-US"/>
+        </w:rPr>
+        <w:t>he controls should be ea</w:t>
+      </w:r>
+      <w:r>
+        <w:rPr>
+          <w:lang w:val="en-US"/>
+        </w:rPr>
+        <w:t>s</w:t>
+      </w:r>
+      <w:r>
+        <w:rPr>
+          <w:lang w:val="en-US"/>
+        </w:rPr>
+        <w:t>y, responsive and understandable</w:t>
+      </w:r>
+      <w:r>
+        <w:rPr>
+          <w:lang w:val="en-US"/>
+        </w:rPr>
+        <w:t xml:space="preserve"> to ensure that players can easily apply their </w:t>
+      </w:r>
+      <w:r>
+        <w:rPr>
+          <w:lang w:val="en-US"/>
+        </w:rPr>
+        <w:t>input into the game, without</w:t>
+      </w:r>
+      <w:bookmarkStart w:id="0" w:name="_GoBack"/>
+      <w:bookmarkEnd w:id="0"/>
+      <w:r>
+        <w:rPr>
+          <w:lang w:val="en-US"/>
+        </w:rPr>
+        <w:t xml:space="preserve"> distraction or frustration</w:t>
+      </w:r>
+      <w:r>
+        <w:rPr>
+          <w:lang w:val="en-US"/>
+        </w:rPr>
+        <w:t>.</w:t>
+      </w:r>
+      <w:r>
+        <w:rPr>
+          <w:lang w:val="en-US"/>
+        </w:rPr>
+        <w:t xml:space="preserve"> </w:t>
+      </w:r>
+      <w:r>
+        <w:rPr>
+          <w:lang w:val="en-US"/>
+        </w:rPr>
+        <w:t>For the game</w:t>
+      </w:r>
+      <w:r>
+        <w:rPr>
+          <w:lang w:val="en-US"/>
+        </w:rPr>
+        <w:t xml:space="preserve"> or software</w:t>
+      </w:r>
+      <w:r>
+        <w:rPr>
+          <w:lang w:val="en-US"/>
+        </w:rPr>
+        <w:t xml:space="preserve"> to meet industry standards</w:t>
+      </w:r>
+      <w:r>
+        <w:rPr>
+          <w:lang w:val="en-US"/>
+        </w:rPr>
+        <w:t>, it should also</w:t>
+      </w:r>
+      <w:r>
+        <w:rPr>
+          <w:lang w:val="en-US"/>
+        </w:rPr>
+        <w:t xml:space="preserve"> be aesthetically and </w:t>
+      </w:r>
+      <w:r>
+        <w:rPr>
+          <w:lang w:val="en-US"/>
+        </w:rPr>
+        <w:t>visually pleasing.</w:t>
+      </w:r>
+      <w:r>
+        <w:rPr>
+          <w:lang w:val="en-US"/>
+        </w:rPr>
+        <w:t xml:space="preserve"> This could be achieved through reaching a correct balance between providing information on screen and </w:t>
+      </w:r>
+      <w:r>
+        <w:rPr>
+          <w:lang w:val="en-US"/>
+        </w:rPr>
+        <w:t>keeping the design simple.</w:t>
+      </w:r>
+    </w:p>
+    <w:p>
+      <w:pPr>
+        <w:rPr>
+          <w:lang w:val="en-US"/>
+        </w:rPr>
+      </w:pPr>
+      <w:r>
+        <w:rPr>
+          <w:lang w:val="en-US"/>
+        </w:rPr>
+        <w:t xml:space="preserve">My interactive software, </w:t>
+      </w:r>
+      <w:r>
+        <w:rPr>
+          <w:lang w:val="en-US"/>
+        </w:rPr>
+        <w:t>‘Operation Firestorm’</w:t>
+      </w:r>
+      <w:r>
+        <w:rPr>
+          <w:lang w:val="en-US"/>
+        </w:rPr>
+        <w:t xml:space="preserve"> achieves these ergonomic principles and industry standards</w:t>
+      </w:r>
+      <w:r>
+        <w:rPr>
+          <w:lang w:val="en-US"/>
+        </w:rPr>
+        <w:t xml:space="preserve"> through </w:t>
+      </w:r>
+      <w:r>
+        <w:rPr>
+          <w:lang w:val="en-US"/>
+        </w:rPr>
+        <w:t>simple and smoothe</w:t>
+      </w:r>
+      <w:r>
+        <w:rPr>
+          <w:lang w:val="en-US"/>
+        </w:rPr>
+        <w:t>ne</w:t>
+      </w:r>
+      <w:r>
+        <w:rPr>
+          <w:lang w:val="en-US"/>
+        </w:rPr>
+        <w:t>d controls</w:t>
+      </w:r>
+      <w:r>
+        <w:rPr>
+          <w:lang w:val="en-US"/>
+        </w:rPr>
+        <w:t xml:space="preserve">, </w:t>
+      </w:r>
+      <w:r>
+        <w:rPr>
+          <w:lang w:val="en-US"/>
+        </w:rPr>
+        <w:t xml:space="preserve">simple and responsive user interface and </w:t>
+      </w:r>
+      <w:r>
+        <w:rPr>
+          <w:lang w:val="en-US"/>
+        </w:rPr>
+        <w:t xml:space="preserve">simple but effective aesthetics to </w:t>
+      </w:r>
+      <w:r>
+        <w:rPr>
+          <w:lang w:val="en-US"/>
+        </w:rPr>
+        <w:t xml:space="preserve">immerse and </w:t>
+      </w:r>
+      <w:r>
+        <w:rPr>
+          <w:lang w:val="en-US"/>
+        </w:rPr>
+        <w:t>satisfy the player.</w:t>
+      </w:r>
+      <w:r>
+        <w:rPr>
+          <w:lang w:val="en-US"/>
+        </w:rPr>
+        <w:t xml:space="preserve"> For instance, </w:t>
+      </w:r>
+      <w:r>
+        <w:rPr>
+          <w:lang w:val="en-US"/>
+        </w:rPr>
+        <w:t xml:space="preserve">my game uses the very common </w:t>
+      </w:r>
+      <w:r>
+        <w:rPr>
+          <w:lang w:val="en-US"/>
+        </w:rPr>
+        <w:t xml:space="preserve">“WASD” </w:t>
+      </w:r>
+      <w:r>
+        <w:rPr>
+          <w:lang w:val="en-US"/>
+        </w:rPr>
+        <w:t xml:space="preserve">movement system combined with the </w:t>
+      </w:r>
+      <w:r>
+        <w:rPr>
+          <w:lang w:val="en-US"/>
+        </w:rPr>
+        <w:t>mouse</w:t>
+      </w:r>
+      <w:r>
+        <w:rPr>
+          <w:lang w:val="en-US"/>
+        </w:rPr>
+        <w:t>,</w:t>
+      </w:r>
+      <w:r>
+        <w:rPr>
+          <w:lang w:val="en-US"/>
+        </w:rPr>
+        <w:t xml:space="preserve"> </w:t>
+      </w:r>
+      <w:r>
+        <w:rPr>
+          <w:lang w:val="en-US"/>
+        </w:rPr>
+        <w:t xml:space="preserve">to </w:t>
+      </w:r>
+      <w:r>
+        <w:rPr>
+          <w:lang w:val="en-US"/>
+        </w:rPr>
+        <w:t xml:space="preserve">split the </w:t>
+      </w:r>
+      <w:r>
+        <w:rPr>
+          <w:lang w:val="en-US"/>
+        </w:rPr>
+        <w:t>controls onto both hands</w:t>
+      </w:r>
+      <w:r>
+        <w:rPr>
+          <w:lang w:val="en-US"/>
+        </w:rPr>
+        <w:t>.</w:t>
+      </w:r>
+      <w:r>
+        <w:rPr>
+          <w:lang w:val="en-US"/>
+        </w:rPr>
+        <w:t xml:space="preserve"> This makes shooting and moving very ergonomic and intuitive</w:t>
+      </w:r>
+      <w:r>
+        <w:rPr>
+          <w:lang w:val="en-US"/>
+        </w:rPr>
+        <w:t xml:space="preserve">, by </w:t>
+      </w:r>
+      <w:r>
+        <w:rPr>
+          <w:lang w:val="en-US"/>
+        </w:rPr>
+        <w:t>giving the player more control over each action</w:t>
+      </w:r>
+      <w:r>
+        <w:rPr>
+          <w:lang w:val="en-US"/>
+        </w:rPr>
+        <w:t>.</w:t>
+      </w:r>
+      <w:r>
+        <w:rPr>
+          <w:lang w:val="en-US"/>
+        </w:rPr>
+        <w:t xml:space="preserve"> Furthermore, </w:t>
+      </w:r>
+      <w:r>
+        <w:rPr>
+          <w:lang w:val="en-US"/>
+        </w:rPr>
+        <w:t xml:space="preserve">the camera movement </w:t>
+      </w:r>
+      <w:r>
+        <w:rPr>
+          <w:lang w:val="en-US"/>
+        </w:rPr>
+        <w:t xml:space="preserve">in my game when aiming, </w:t>
+      </w:r>
+      <w:r>
+        <w:rPr>
+          <w:lang w:val="en-US"/>
+        </w:rPr>
+        <w:t xml:space="preserve">is controlled by a proportional </w:t>
+      </w:r>
+      <w:r>
+        <w:rPr>
+          <w:lang w:val="en-US"/>
+        </w:rPr>
+        <w:t>c</w:t>
+      </w:r>
+      <w:r>
+        <w:rPr>
+          <w:lang w:val="en-US"/>
+        </w:rPr>
+        <w:t>ontroller.</w:t>
+      </w:r>
+      <w:r>
+        <w:rPr>
+          <w:lang w:val="en-US"/>
+        </w:rPr>
+        <w:t xml:space="preserve"> This means that </w:t>
+      </w:r>
+      <w:r>
+        <w:rPr>
+          <w:lang w:val="en-US"/>
+        </w:rPr>
+        <w:t xml:space="preserve">the camera movement is smoothened </w:t>
+      </w:r>
+      <w:r>
+        <w:rPr>
+          <w:lang w:val="en-US"/>
+        </w:rPr>
+        <w:t>across time</w:t>
+      </w:r>
+      <w:r>
+        <w:rPr>
+          <w:lang w:val="en-US"/>
+        </w:rPr>
+        <w:t>,</w:t>
+      </w:r>
+      <w:r>
+        <w:rPr>
+          <w:lang w:val="en-US"/>
+        </w:rPr>
+        <w:t xml:space="preserve"> eliminating any</w:t>
+      </w:r>
+      <w:r>
+        <w:rPr>
+          <w:lang w:val="en-US"/>
+        </w:rPr>
+        <w:t xml:space="preserve"> sudden or unnatural movement.</w:t>
+      </w:r>
+      <w:r>
+        <w:rPr>
+          <w:lang w:val="en-US"/>
+        </w:rPr>
+        <w:t xml:space="preserve"> Difficulty in my game is </w:t>
+      </w:r>
+      <w:r>
+        <w:rPr>
+          <w:lang w:val="en-US"/>
+        </w:rPr>
+        <w:t xml:space="preserve">split across three levels and three difficulties which </w:t>
+      </w:r>
+      <w:r>
+        <w:rPr>
+          <w:lang w:val="en-US"/>
+        </w:rPr>
+        <w:t xml:space="preserve">means that </w:t>
+      </w:r>
+      <w:r>
+        <w:rPr>
+          <w:lang w:val="en-US"/>
+        </w:rPr>
+        <w:t>difficulty can be configured to adjust the player’s skill</w:t>
+      </w:r>
+      <w:r>
+        <w:rPr>
+          <w:lang w:val="en-US"/>
+        </w:rPr>
+        <w:t>, with higher settings awarding the player with more points.</w:t>
+      </w:r>
+      <w:r>
+        <w:rPr>
+          <w:lang w:val="en-US"/>
+        </w:rPr>
+        <w:t xml:space="preserve"> Finally, “Operation Firestorm” is made aesthetically pleasing </w:t>
+      </w:r>
+      <w:r>
+        <w:rPr>
+          <w:lang w:val="en-US"/>
+        </w:rPr>
+        <w:t xml:space="preserve">through the </w:t>
+      </w:r>
+      <w:r>
+        <w:rPr>
+          <w:lang w:val="en-US"/>
+        </w:rPr>
+        <w:t>usage of few but effective colo</w:t>
+      </w:r>
+      <w:r>
+        <w:rPr>
+          <w:lang w:val="en-US"/>
+        </w:rPr>
+        <w:t>urs.</w:t>
+      </w:r>
+      <w:r>
+        <w:rPr>
+          <w:lang w:val="en-US"/>
+        </w:rPr>
+        <w:t xml:space="preserve"> </w:t>
+      </w:r>
+      <w:r>
+        <w:rPr>
+          <w:lang w:val="en-US"/>
+        </w:rPr>
+        <w:t>The chosen colour palette of</w:t>
+      </w:r>
+      <w:r>
+        <w:rPr>
+          <w:lang w:val="en-US"/>
+        </w:rPr>
+        <w:t xml:space="preserve"> </w:t>
+      </w:r>
+      <w:r>
+        <w:rPr>
+          <w:lang w:val="en-US"/>
+        </w:rPr>
+        <w:t>blues, allow for</w:t>
+      </w:r>
+      <w:r>
+        <w:rPr>
+          <w:lang w:val="en-US"/>
+        </w:rPr>
+        <w:t xml:space="preserve"> the particles such as the muzzle flashes to </w:t>
+      </w:r>
+      <w:r>
+        <w:rPr>
+          <w:lang w:val="en-US"/>
+        </w:rPr>
+        <w:t>contrast nicely.</w:t>
+      </w:r>
+    </w:p>
+    <w:p>
+      <w:pPr>
+        <w:rPr>
+          <w:lang w:val="en-US"/>
+        </w:rPr>
+      </w:pPr>
+      <w:r>
+        <w:rPr>
+          <w:lang w:val="en-US"/>
+        </w:rPr>
+        <w:t xml:space="preserve">5) </w:t>
+      </w:r>
+      <w:r>
+        <w:rPr>
+          <w:lang w:val="en-US"/>
+        </w:rPr>
+        <w:t>Maintenance</w:t>
+      </w:r>
+    </w:p>
+    <w:p>
+      <w:pPr>
+        <w:rPr>
+          <w:lang w:val="en-US"/>
+        </w:rPr>
+      </w:pPr>
+      <w:r>
+        <w:rPr>
+          <w:lang w:val="en-US"/>
+        </w:rPr>
+        <w:t xml:space="preserve">The </w:t>
+      </w:r>
+      <w:r>
+        <w:rPr>
+          <w:lang w:val="en-US"/>
+        </w:rPr>
+        <w:t>vision</w:t>
+      </w:r>
+      <w:r>
+        <w:rPr>
+          <w:lang w:val="en-US"/>
+        </w:rPr>
+        <w:t xml:space="preserve"> </w:t>
+      </w:r>
+      <w:r>
+        <w:rPr>
+          <w:lang w:val="en-US"/>
+        </w:rPr>
+        <w:t>feature and</w:t>
+      </w:r>
+      <w:r>
+        <w:rPr>
+          <w:lang w:val="en-US"/>
+        </w:rPr>
+        <w:t xml:space="preserve"> NPC</w:t>
+      </w:r>
+      <w:r>
+        <w:rPr>
+          <w:lang w:val="en-US"/>
+        </w:rPr>
+        <w:t xml:space="preserve"> (non</w:t>
+      </w:r>
+      <w:r>
+        <w:rPr>
+          <w:lang w:val="en-US"/>
+        </w:rPr>
+        <w:t>-</w:t>
+      </w:r>
+      <w:r>
+        <w:rPr>
+          <w:lang w:val="en-US"/>
+        </w:rPr>
+        <w:t>playable character)</w:t>
+      </w:r>
+      <w:r>
+        <w:rPr>
+          <w:lang w:val="en-US"/>
+        </w:rPr>
+        <w:t xml:space="preserve"> </w:t>
+      </w:r>
+      <w:r>
+        <w:rPr>
+          <w:lang w:val="en-US"/>
+        </w:rPr>
+        <w:t xml:space="preserve">AI </w:t>
+      </w:r>
+      <w:r>
+        <w:rPr>
+          <w:lang w:val="en-US"/>
+        </w:rPr>
+        <w:t>could be potentially improved.</w:t>
+      </w:r>
+      <w:r>
+        <w:rPr>
+          <w:lang w:val="en-US"/>
+        </w:rPr>
+        <w:t xml:space="preserve"> The </w:t>
+      </w:r>
+      <w:r>
+        <w:rPr>
+          <w:lang w:val="en-US"/>
+        </w:rPr>
+        <w:t>vision</w:t>
+      </w:r>
+      <w:r>
+        <w:rPr>
+          <w:lang w:val="en-US"/>
+        </w:rPr>
+        <w:t xml:space="preserve"> feature is </w:t>
+      </w:r>
+      <w:r>
+        <w:rPr>
+          <w:lang w:val="en-US"/>
+        </w:rPr>
+        <w:t xml:space="preserve">a mechanic used by both the </w:t>
+      </w:r>
+      <w:r>
+        <w:rPr>
+          <w:lang w:val="en-US"/>
+        </w:rPr>
+        <w:t>player and</w:t>
+      </w:r>
+      <w:r>
+        <w:rPr>
+          <w:lang w:val="en-US"/>
+        </w:rPr>
+        <w:t xml:space="preserve"> the NPC, </w:t>
+      </w:r>
+      <w:r>
+        <w:rPr>
+          <w:lang w:val="en-US"/>
+        </w:rPr>
+        <w:t xml:space="preserve">to check if an opposing </w:t>
+      </w:r>
+      <w:r>
+        <w:rPr>
+          <w:lang w:val="en-US"/>
+        </w:rPr>
+        <w:t xml:space="preserve">combatant </w:t>
+      </w:r>
+      <w:r>
+        <w:rPr>
+          <w:lang w:val="en-US"/>
+        </w:rPr>
+        <w:t>is in sight.</w:t>
+      </w:r>
+      <w:r>
+        <w:rPr>
+          <w:lang w:val="en-US"/>
+        </w:rPr>
+        <w:t xml:space="preserve"> </w:t>
+      </w:r>
+      <w:r>
+        <w:rPr>
+          <w:lang w:val="en-US"/>
+        </w:rPr>
+        <w:t xml:space="preserve">This system works </w:t>
+      </w:r>
+      <w:r>
+        <w:rPr>
+          <w:lang w:val="en-US"/>
+        </w:rPr>
+        <w:t>by checking each wall and the angle that the wall</w:t>
+      </w:r>
+      <w:r>
+        <w:rPr>
+          <w:lang w:val="en-US"/>
+        </w:rPr>
+        <w:t xml:space="preserve">s block up. </w:t>
+      </w:r>
+      <w:r>
+        <w:rPr>
+          <w:lang w:val="en-US"/>
+        </w:rPr>
+        <w:t>If the</w:t>
+      </w:r>
+      <w:r>
+        <w:rPr>
+          <w:lang w:val="en-US"/>
+        </w:rPr>
+        <w:t xml:space="preserve"> angle to </w:t>
+      </w:r>
+      <w:r>
+        <w:rPr>
+          <w:lang w:val="en-US"/>
+        </w:rPr>
+        <w:lastRenderedPageBreak/>
+        <w:t>an</w:t>
+      </w:r>
+      <w:r>
+        <w:rPr>
+          <w:lang w:val="en-US"/>
+        </w:rPr>
+        <w:t xml:space="preserve"> opposing combatant </w:t>
+      </w:r>
+      <w:r>
+        <w:rPr>
+          <w:lang w:val="en-US"/>
+        </w:rPr>
+        <w:t xml:space="preserve">is between a blocked angle and they are further away than the </w:t>
+      </w:r>
+      <w:r>
+        <w:rPr>
+          <w:lang w:val="en-US"/>
+        </w:rPr>
+        <w:t xml:space="preserve">blocking </w:t>
+      </w:r>
+      <w:r>
+        <w:rPr>
+          <w:lang w:val="en-US"/>
+        </w:rPr>
+        <w:t xml:space="preserve">wall, then they are deemed </w:t>
+      </w:r>
+      <w:r>
+        <w:rPr>
+          <w:lang w:val="en-US"/>
+        </w:rPr>
+        <w:t>out of sight</w:t>
+      </w:r>
+      <w:r>
+        <w:rPr>
+          <w:lang w:val="en-US"/>
+        </w:rPr>
+        <w:t>.</w:t>
+      </w:r>
+      <w:r>
+        <w:rPr>
+          <w:lang w:val="en-US"/>
+        </w:rPr>
+        <w:t xml:space="preserve"> The problem with this system is that it checks every wall in the map</w:t>
+      </w:r>
+      <w:r>
+        <w:rPr>
+          <w:lang w:val="en-US"/>
+        </w:rPr>
+        <w:t>, and is therefore, not efficient.</w:t>
+      </w:r>
+      <w:r>
+        <w:rPr>
+          <w:lang w:val="en-US"/>
+        </w:rPr>
+        <w:t xml:space="preserve"> This especially becomes an issue since there would be </w:t>
+      </w:r>
+      <w:r>
+        <w:rPr>
+          <w:lang w:val="en-US"/>
+        </w:rPr>
+        <w:t xml:space="preserve">numerous enemies and players running this script </w:t>
+      </w:r>
+      <w:r>
+        <w:rPr>
+          <w:lang w:val="en-US"/>
+        </w:rPr>
+        <w:t xml:space="preserve">continuously. </w:t>
+      </w:r>
+      <w:r>
+        <w:rPr>
+          <w:lang w:val="en-US"/>
+        </w:rPr>
+        <w:t xml:space="preserve">Although I </w:t>
+      </w:r>
+      <w:r>
+        <w:rPr>
+          <w:lang w:val="en-US"/>
+        </w:rPr>
+        <w:t>reduced</w:t>
+      </w:r>
+      <w:r>
+        <w:rPr>
+          <w:lang w:val="en-US"/>
+        </w:rPr>
+        <w:t xml:space="preserve"> this issue </w:t>
+      </w:r>
+      <w:r>
+        <w:rPr>
+          <w:lang w:val="en-US"/>
+        </w:rPr>
+        <w:t xml:space="preserve">by </w:t>
+      </w:r>
+      <w:r>
+        <w:rPr>
+          <w:lang w:val="en-US"/>
+        </w:rPr>
+        <w:t xml:space="preserve">only running the code </w:t>
+      </w:r>
+      <w:r>
+        <w:rPr>
+          <w:lang w:val="en-US"/>
+        </w:rPr>
+        <w:t>every five to ten frame</w:t>
+      </w:r>
+      <w:r>
+        <w:rPr>
+          <w:lang w:val="en-US"/>
+        </w:rPr>
+        <w:t>s</w:t>
+      </w:r>
+      <w:r>
+        <w:rPr>
+          <w:lang w:val="en-US"/>
+        </w:rPr>
+        <w:t xml:space="preserve">, this system of running </w:t>
+      </w:r>
+      <w:r>
+        <w:rPr>
+          <w:lang w:val="en-US"/>
+        </w:rPr>
+        <w:t xml:space="preserve">vision </w:t>
+      </w:r>
+      <w:r>
+        <w:rPr>
+          <w:lang w:val="en-US"/>
+        </w:rPr>
+        <w:t>algorithms</w:t>
+      </w:r>
+      <w:r>
+        <w:rPr>
+          <w:lang w:val="en-US"/>
+        </w:rPr>
+        <w:t>, is still highly inefficient</w:t>
+      </w:r>
+      <w:r>
+        <w:rPr>
+          <w:lang w:val="en-US"/>
+        </w:rPr>
+        <w:t xml:space="preserve"> and causes minor </w:t>
+      </w:r>
+      <w:r>
+        <w:rPr>
+          <w:lang w:val="en-US"/>
+        </w:rPr>
+        <w:t>noticeable</w:t>
+      </w:r>
+      <w:r>
+        <w:rPr>
+          <w:lang w:val="en-US"/>
+        </w:rPr>
+        <w:t xml:space="preserve"> performance</w:t>
+      </w:r>
+      <w:r>
+        <w:rPr>
+          <w:lang w:val="en-US"/>
+        </w:rPr>
+        <w:t xml:space="preserve"> issues, especially on lower end </w:t>
+      </w:r>
+      <w:r>
+        <w:rPr>
+          <w:lang w:val="en-US"/>
+        </w:rPr>
+        <w:t>computers.</w:t>
+      </w:r>
+      <w:r>
+        <w:rPr>
+          <w:lang w:val="en-US"/>
+        </w:rPr>
+        <w:t xml:space="preserve"> </w:t>
+      </w:r>
+      <w:r>
+        <w:rPr>
+          <w:lang w:val="en-US"/>
+        </w:rPr>
+        <w:t>This issue could be solved through implementing a “ray</w:t>
+      </w:r>
+      <w:r>
+        <w:rPr>
+          <w:lang w:val="en-US"/>
+        </w:rPr>
+        <w:t xml:space="preserve">-casting” </w:t>
+      </w:r>
+      <w:r>
+        <w:rPr>
+          <w:lang w:val="en-US"/>
+        </w:rPr>
+        <w:t xml:space="preserve">mechanic where a line is drawn between two locations </w:t>
+      </w:r>
+      <w:r>
+        <w:rPr>
+          <w:lang w:val="en-US"/>
+        </w:rPr>
+        <w:t xml:space="preserve">and the presence of an obstruction is </w:t>
+      </w:r>
+      <w:r>
+        <w:rPr>
+          <w:lang w:val="en-US"/>
+        </w:rPr>
+        <w:t xml:space="preserve">checked. </w:t>
+      </w:r>
+      <w:r>
+        <w:rPr>
+          <w:lang w:val="en-US"/>
+        </w:rPr>
+        <w:t>Overall, this</w:t>
+      </w:r>
+      <w:r>
+        <w:rPr>
+          <w:lang w:val="en-US"/>
+        </w:rPr>
+        <w:t xml:space="preserve"> change</w:t>
+      </w:r>
+      <w:r>
+        <w:rPr>
+          <w:lang w:val="en-US"/>
+        </w:rPr>
+        <w:t xml:space="preserve"> would advance the game through</w:t>
+      </w:r>
+      <w:r>
+        <w:rPr>
+          <w:lang w:val="en-US"/>
+        </w:rPr>
+        <w:t xml:space="preserve"> allowing for higher framerates</w:t>
+      </w:r>
+      <w:r>
+        <w:rPr>
+          <w:lang w:val="en-US"/>
+        </w:rPr>
+        <w:t>, therefore, creating a smoother experience.</w:t>
+      </w:r>
+    </w:p>
+    <w:p>
+      <w:pPr>
+        <w:rPr>
+          <w:lang w:val="en-US"/>
+        </w:rPr>
+      </w:pPr>
+      <w:r>
+        <w:rPr>
+          <w:lang w:val="en-US"/>
+        </w:rPr>
+        <w:t>Moreover,</w:t>
+      </w:r>
+      <w:r>
+        <w:rPr>
+          <w:lang w:val="en-US"/>
+        </w:rPr>
+        <w:t xml:space="preserve"> the NPC A</w:t>
+      </w:r>
+      <w:r>
+        <w:rPr>
+          <w:lang w:val="en-US"/>
+        </w:rPr>
+        <w:t>rtificial Intellig</w:t>
+      </w:r>
+      <w:r>
+        <w:rPr>
+          <w:lang w:val="en-US"/>
+        </w:rPr>
+        <w:t xml:space="preserve">ence </w:t>
+      </w:r>
+      <w:r>
+        <w:rPr>
+          <w:lang w:val="en-US"/>
+        </w:rPr>
+        <w:t xml:space="preserve">could be </w:t>
+      </w:r>
+      <w:r>
+        <w:rPr>
+          <w:lang w:val="en-US"/>
+        </w:rPr>
+        <w:t>enhanced and improved through the addition</w:t>
+      </w:r>
+      <w:r>
+        <w:rPr>
+          <w:lang w:val="en-US"/>
+        </w:rPr>
+        <w:t xml:space="preserve"> of</w:t>
+      </w:r>
+      <w:r>
+        <w:rPr>
+          <w:lang w:val="en-US"/>
+        </w:rPr>
+        <w:t xml:space="preserve"> pathfinding</w:t>
+      </w:r>
+      <w:r>
+        <w:rPr>
+          <w:lang w:val="en-US"/>
+        </w:rPr>
+        <w:t xml:space="preserve"> </w:t>
+      </w:r>
+      <w:r>
+        <w:rPr>
+          <w:lang w:val="en-US"/>
+        </w:rPr>
+        <w:t>algorithms.</w:t>
+      </w:r>
+      <w:r>
+        <w:rPr>
+          <w:lang w:val="en-US"/>
+        </w:rPr>
+        <w:t xml:space="preserve"> </w:t>
+      </w:r>
+      <w:r>
+        <w:rPr>
+          <w:lang w:val="en-US"/>
+        </w:rPr>
+        <w:t>Currently, the AI work</w:t>
+      </w:r>
+      <w:r>
+        <w:rPr>
+          <w:lang w:val="en-US"/>
+        </w:rPr>
+        <w:t>s</w:t>
+      </w:r>
+      <w:r>
+        <w:rPr>
+          <w:lang w:val="en-US"/>
+        </w:rPr>
+        <w:t xml:space="preserve"> through randomly turning when </w:t>
+      </w:r>
+      <w:r>
+        <w:rPr>
+          <w:lang w:val="en-US"/>
+        </w:rPr>
+        <w:t>hitting a wal</w:t>
+      </w:r>
+      <w:r>
+        <w:rPr>
+          <w:lang w:val="en-US"/>
+        </w:rPr>
+        <w:t>l</w:t>
+      </w:r>
+      <w:r>
+        <w:rPr>
+          <w:lang w:val="en-US"/>
+        </w:rPr>
+        <w:t xml:space="preserve"> and aiming at the player </w:t>
+      </w:r>
+      <w:r>
+        <w:rPr>
+          <w:lang w:val="en-US"/>
+        </w:rPr>
+        <w:t>if they are within the view range</w:t>
+      </w:r>
+      <w:r>
+        <w:rPr>
+          <w:lang w:val="en-US"/>
+        </w:rPr>
+        <w:t xml:space="preserve">. </w:t>
+      </w:r>
+      <w:r>
+        <w:rPr>
+          <w:lang w:val="en-US"/>
+        </w:rPr>
+        <w:t xml:space="preserve">Adding a pathfinding algorithm would add some </w:t>
+      </w:r>
+      <w:r>
+        <w:rPr>
+          <w:lang w:val="en-US"/>
+        </w:rPr>
+        <w:t xml:space="preserve">direction to the movements of the AI. </w:t>
+      </w:r>
+      <w:r>
+        <w:rPr>
+          <w:lang w:val="en-US"/>
+        </w:rPr>
+        <w:t>Additionally</w:t>
+      </w:r>
+      <w:r>
+        <w:rPr>
+          <w:lang w:val="en-US"/>
+        </w:rPr>
+        <w:t xml:space="preserve">, combining this </w:t>
+      </w:r>
+      <w:r>
+        <w:rPr>
+          <w:lang w:val="en-US"/>
+        </w:rPr>
+        <w:t xml:space="preserve">with some </w:t>
+      </w:r>
+      <w:r>
+        <w:rPr>
+          <w:lang w:val="en-US"/>
+        </w:rPr>
+        <w:t>simple</w:t>
+      </w:r>
+      <w:r>
+        <w:rPr>
+          <w:lang w:val="en-US"/>
+        </w:rPr>
+        <w:t xml:space="preserve"> decision</w:t>
+      </w:r>
+      <w:r>
+        <w:rPr>
+          <w:lang w:val="en-US"/>
+        </w:rPr>
+        <w:t>-</w:t>
+      </w:r>
+      <w:r>
+        <w:rPr>
+          <w:lang w:val="en-US"/>
+        </w:rPr>
+        <w:t xml:space="preserve"> </w:t>
+      </w:r>
+      <w:r>
+        <w:rPr>
+          <w:lang w:val="en-US"/>
+        </w:rPr>
+        <w:t xml:space="preserve">making algorithms </w:t>
+      </w:r>
+      <w:r>
+        <w:rPr>
+          <w:lang w:val="en-US"/>
+        </w:rPr>
+        <w:t>would allow for the AI to</w:t>
+      </w:r>
+      <w:r>
+        <w:rPr>
+          <w:lang w:val="en-US"/>
+        </w:rPr>
+        <w:t xml:space="preserve"> intelligently </w:t>
+      </w:r>
+      <w:r>
+        <w:rPr>
+          <w:lang w:val="en-US"/>
+        </w:rPr>
+        <w:t>navigate the map</w:t>
+      </w:r>
+      <w:r>
+        <w:rPr>
+          <w:lang w:val="en-US"/>
+        </w:rPr>
+        <w:t xml:space="preserve"> while tracking down the player.</w:t>
+      </w:r>
+      <w:r>
+        <w:rPr>
+          <w:lang w:val="en-US"/>
+        </w:rPr>
+        <w:t xml:space="preserve"> This </w:t>
+      </w:r>
+      <w:r>
+        <w:rPr>
+          <w:lang w:val="en-US"/>
+        </w:rPr>
+        <w:t xml:space="preserve">would make the NPCs more realistic and </w:t>
+      </w:r>
+      <w:r>
+        <w:rPr>
+          <w:lang w:val="en-US"/>
+        </w:rPr>
+        <w:t>immersive to play against</w:t>
+      </w:r>
+      <w:r>
+        <w:rPr>
+          <w:lang w:val="en-US"/>
+        </w:rPr>
+        <w:t>. It could also potentially make the game more challenging</w:t>
+      </w:r>
+      <w:r>
+        <w:rPr>
+          <w:lang w:val="en-US"/>
+        </w:rPr>
+        <w:t xml:space="preserve">, especially if </w:t>
+      </w:r>
+      <w:r>
+        <w:rPr>
+          <w:lang w:val="en-US"/>
+        </w:rPr>
+        <w:t xml:space="preserve">tactics such as </w:t>
+      </w:r>
+      <w:r>
+        <w:rPr>
+          <w:lang w:val="en-US"/>
+        </w:rPr>
+        <w:t>pincer attacks</w:t>
+      </w:r>
+      <w:r>
+        <w:rPr>
+          <w:lang w:val="en-US"/>
+        </w:rPr>
+        <w:t xml:space="preserve"> (attacking from </w:t>
+      </w:r>
+      <w:r>
+        <w:rPr>
+          <w:lang w:val="en-US"/>
+        </w:rPr>
+        <w:t>numerous angles)</w:t>
+      </w:r>
+      <w:r>
+        <w:rPr>
+          <w:lang w:val="en-US"/>
+        </w:rPr>
+        <w:t xml:space="preserve"> and </w:t>
+      </w:r>
+      <w:r>
+        <w:rPr>
+          <w:lang w:val="en-US"/>
+        </w:rPr>
+        <w:t>intelligent room clearing are developed.</w:t>
+      </w:r>
+      <w:r>
+        <w:rPr>
+          <w:lang w:val="en-US"/>
+        </w:rPr>
+        <w:t xml:space="preserve"> Overall, this addition and implementation </w:t>
+      </w:r>
+      <w:r>
+        <w:rPr>
+          <w:lang w:val="en-US"/>
+        </w:rPr>
+        <w:t xml:space="preserve">would advance the game through creating more complex and realistic enemies </w:t>
+      </w:r>
+      <w:r>
+        <w:rPr>
+          <w:lang w:val="en-US"/>
+        </w:rPr>
+        <w:t>who would be more enjoyable to verse, because of their less repetitive and less predictable nature</w:t>
+      </w:r>
+      <w:r>
+        <w:rPr>
+          <w:lang w:val="en-US"/>
+        </w:rPr>
+        <w:t>.</w:t>
+      </w:r>
+    </w:p>
     <w:sectPr>
       <w:pgSz w:w="11906" w:h="16838"/>
       <w:pgMar w:top="1440" w:right="1440" w:bottom="1440" w:left="1440" w:header="708" w:footer="708" w:gutter="0"/>
@@ -1217,7 +2649,7 @@
 </file>
 
 <file path=customXml/itemProps1.xml><?xml version="1.0" encoding="utf-8"?>
-<ds:datastoreItem xmlns:ds="http://schemas.openxmlformats.org/officeDocument/2006/customXml" ds:itemID="{57C300A6-47B7-469D-963A-D872BAE74749}">
+<ds:datastoreItem xmlns:ds="http://schemas.openxmlformats.org/officeDocument/2006/customXml" ds:itemID="{90F612E4-617E-4C2A-9E19-215ACDEAA2E7}">
   <ds:schemaRefs>
     <ds:schemaRef ds:uri="http://schemas.openxmlformats.org/officeDocument/2006/bibliography"/>
   </ds:schemaRefs>

</xml_diff>